<commit_message>
1-7-2026 - Updated genNotes and quick overview doc
</commit_message>
<xml_diff>
--- a/public/CourseFlow_Handout.docx
+++ b/public/CourseFlow_Handout.docx
@@ -1447,10 +1447,36 @@
           <w:bCs/>
           <w:szCs w:val="28"/>
         </w:rPr>
-        <w:t>YouTube Video:</w:t>
-      </w:r>
-      <w:r>
-        <w:rPr>
+        <w:t>Overview</w:t>
+      </w:r>
+      <w:r>
+        <w:rPr>
+          <w:b/>
+          <w:bCs/>
+          <w:szCs w:val="28"/>
+        </w:rPr>
+        <w:t xml:space="preserve"> Video</w:t>
+      </w:r>
+      <w:r>
+        <w:rPr>
+          <w:b/>
+          <w:bCs/>
+          <w:szCs w:val="28"/>
+        </w:rPr>
+        <w:t xml:space="preserve"> (YouTube)</w:t>
+      </w:r>
+      <w:r>
+        <w:rPr>
+          <w:b/>
+          <w:bCs/>
+          <w:szCs w:val="28"/>
+        </w:rPr>
+        <w:t>:</w:t>
+      </w:r>
+      <w:r>
+        <w:rPr>
+          <w:b/>
+          <w:bCs/>
           <w:szCs w:val="28"/>
         </w:rPr>
         <w:t xml:space="preserve"> </w:t>
@@ -1461,7 +1487,7 @@
             <w:rStyle w:val="Hyperlink"/>
             <w:szCs w:val="28"/>
           </w:rPr>
-          <w:t>https://youtu.be/bfX1tipUXbs</w:t>
+          <w:t>https://youtu.be/BAXEpjan4W0</w:t>
         </w:r>
       </w:hyperlink>
       <w:r>
@@ -1470,6 +1496,19 @@
         </w:rPr>
         <w:t xml:space="preserve"> </w:t>
       </w:r>
+    </w:p>
+    <w:p>
+      <w:pPr>
+        <w:tabs>
+          <w:tab w:val="left" w:pos="373"/>
+          <w:tab w:val="left" w:pos="1350"/>
+        </w:tabs>
+        <w:spacing w:before="108"/>
+        <w:ind w:left="1350"/>
+        <w:rPr>
+          <w:szCs w:val="28"/>
+        </w:rPr>
+      </w:pPr>
     </w:p>
     <w:sectPr>
       <w:type w:val="continuous"/>
@@ -1558,25 +1597,7 @@
           <w:bCs/>
           <w:color w:val="FF0000"/>
         </w:rPr>
-        <w:t xml:space="preserve">Import is </w:t>
-      </w:r>
-      <w:proofErr w:type="gramStart"/>
-      <w:r>
-        <w:rPr>
-          <w:b/>
-          <w:bCs/>
-          <w:color w:val="FF0000"/>
-        </w:rPr>
-        <w:t>best-effort</w:t>
-      </w:r>
-      <w:proofErr w:type="gramEnd"/>
-      <w:r>
-        <w:rPr>
-          <w:b/>
-          <w:bCs/>
-          <w:color w:val="FF0000"/>
-        </w:rPr>
-        <w:t>; if anything looks off, click Check and review GE notes.</w:t>
+        <w:t>Import is best-effort; if anything looks off, click Check and review GE notes.</w:t>
       </w:r>
     </w:p>
     <w:p>

</xml_diff>